<commit_message>
apresentacao, praticamente finalizada, porem, ainda podera sofrer alguma alteracao mesmo que minima
</commit_message>
<xml_diff>
--- a/apresentacao/exemplo/Exemplo - Caso de Uso.docx
+++ b/apresentacao/exemplo/Exemplo - Caso de Uso.docx
@@ -18,16 +18,35 @@
           <w:sz w:val="24"/>
           <w:szCs w:val="24"/>
         </w:rPr>
-        <w:t>Caso de Uso -</w:t>
-      </w:r>
-      <w:r>
-        <w:rPr>
-          <w:rFonts w:ascii="Arial" w:hAnsi="Arial" w:cs="Arial"/>
-          <w:b/>
-          <w:sz w:val="24"/>
-          <w:szCs w:val="24"/>
-        </w:rPr>
-        <w:t xml:space="preserve"> Efetuar </w:t>
+        <w:t>POSSIBILIDADES DE EXEMPLO:</w:t>
+      </w:r>
+    </w:p>
+    <w:p>
+      <w:pPr>
+        <w:rPr>
+          <w:rFonts w:ascii="Arial" w:hAnsi="Arial" w:cs="Arial"/>
+          <w:b/>
+          <w:sz w:val="24"/>
+          <w:szCs w:val="24"/>
+        </w:rPr>
+      </w:pPr>
+      <w:r>
+        <w:rPr>
+          <w:rFonts w:ascii="Arial" w:hAnsi="Arial" w:cs="Arial"/>
+          <w:b/>
+          <w:sz w:val="24"/>
+          <w:szCs w:val="24"/>
+        </w:rPr>
+        <w:br/>
+      </w:r>
+      <w:r>
+        <w:rPr>
+          <w:rFonts w:ascii="Arial" w:hAnsi="Arial" w:cs="Arial"/>
+          <w:b/>
+          <w:sz w:val="24"/>
+          <w:szCs w:val="24"/>
+        </w:rPr>
+        <w:t xml:space="preserve">Caso de Uso - Efetuar </w:t>
       </w:r>
       <w:proofErr w:type="spellStart"/>
       <w:r>
@@ -358,7 +377,1645 @@
           <w:szCs w:val="24"/>
         </w:rPr>
         <w:tab/>
-        <w:t xml:space="preserve">2a.1 – [OUT] Sistema informa </w:t>
+        <w:t>2a.1 – [OUT] Sistema informa erro e solicita reenvio de dados.</w:t>
+      </w:r>
+    </w:p>
+    <w:p>
+      <w:pPr>
+        <w:rPr>
+          <w:rFonts w:ascii="Arial" w:hAnsi="Arial" w:cs="Arial"/>
+          <w:sz w:val="24"/>
+          <w:szCs w:val="24"/>
+        </w:rPr>
+      </w:pPr>
+    </w:p>
+    <w:p>
+      <w:pPr>
+        <w:rPr>
+          <w:rFonts w:ascii="Arial" w:hAnsi="Arial" w:cs="Arial"/>
+          <w:sz w:val="24"/>
+          <w:szCs w:val="24"/>
+        </w:rPr>
+      </w:pPr>
+      <w:r>
+        <w:rPr>
+          <w:rFonts w:ascii="Arial" w:hAnsi="Arial" w:cs="Arial"/>
+          <w:sz w:val="24"/>
+          <w:szCs w:val="24"/>
+        </w:rPr>
+        <w:br w:type="page"/>
+      </w:r>
+    </w:p>
+    <w:p>
+      <w:pPr>
+        <w:rPr>
+          <w:rFonts w:ascii="Arial" w:hAnsi="Arial" w:cs="Arial"/>
+          <w:b/>
+          <w:sz w:val="24"/>
+          <w:szCs w:val="24"/>
+        </w:rPr>
+      </w:pPr>
+      <w:r>
+        <w:rPr>
+          <w:rFonts w:ascii="Arial" w:hAnsi="Arial" w:cs="Arial"/>
+          <w:b/>
+          <w:sz w:val="24"/>
+          <w:szCs w:val="24"/>
+        </w:rPr>
+        <w:lastRenderedPageBreak/>
+        <w:t xml:space="preserve">Caso de Uso </w:t>
+      </w:r>
+      <w:r>
+        <w:rPr>
+          <w:rFonts w:ascii="Arial" w:hAnsi="Arial" w:cs="Arial"/>
+          <w:b/>
+          <w:sz w:val="24"/>
+          <w:szCs w:val="24"/>
+        </w:rPr>
+        <w:t>–</w:t>
+      </w:r>
+      <w:r>
+        <w:rPr>
+          <w:rFonts w:ascii="Arial" w:hAnsi="Arial" w:cs="Arial"/>
+          <w:b/>
+          <w:sz w:val="24"/>
+          <w:szCs w:val="24"/>
+        </w:rPr>
+        <w:t xml:space="preserve"> </w:t>
+      </w:r>
+      <w:r>
+        <w:rPr>
+          <w:rFonts w:ascii="Arial" w:hAnsi="Arial" w:cs="Arial"/>
+          <w:b/>
+          <w:sz w:val="24"/>
+          <w:szCs w:val="24"/>
+        </w:rPr>
+        <w:t>Cadastrar Aluno</w:t>
+      </w:r>
+    </w:p>
+    <w:p>
+      <w:pPr>
+        <w:rPr>
+          <w:rFonts w:ascii="Arial" w:hAnsi="Arial" w:cs="Arial"/>
+          <w:b/>
+          <w:sz w:val="24"/>
+          <w:szCs w:val="24"/>
+        </w:rPr>
+      </w:pPr>
+      <w:r>
+        <w:rPr>
+          <w:rFonts w:ascii="Arial" w:hAnsi="Arial" w:cs="Arial"/>
+          <w:b/>
+          <w:sz w:val="24"/>
+          <w:szCs w:val="24"/>
+        </w:rPr>
+        <w:t>1.1 Contexto</w:t>
+      </w:r>
+    </w:p>
+    <w:p>
+      <w:pPr>
+        <w:rPr>
+          <w:rFonts w:ascii="Arial" w:hAnsi="Arial" w:cs="Arial"/>
+          <w:sz w:val="24"/>
+          <w:szCs w:val="24"/>
+        </w:rPr>
+      </w:pPr>
+      <w:r>
+        <w:rPr>
+          <w:rFonts w:ascii="Arial" w:hAnsi="Arial" w:cs="Arial"/>
+          <w:sz w:val="24"/>
+          <w:szCs w:val="24"/>
+        </w:rPr>
+        <w:tab/>
+        <w:t>Ator deseja</w:t>
+      </w:r>
+      <w:r>
+        <w:rPr>
+          <w:rFonts w:ascii="Arial" w:hAnsi="Arial" w:cs="Arial"/>
+          <w:sz w:val="24"/>
+          <w:szCs w:val="24"/>
+        </w:rPr>
+        <w:t xml:space="preserve"> cadastrar aluno no sistema</w:t>
+      </w:r>
+      <w:r>
+        <w:rPr>
+          <w:rFonts w:ascii="Arial" w:hAnsi="Arial" w:cs="Arial"/>
+          <w:sz w:val="24"/>
+          <w:szCs w:val="24"/>
+        </w:rPr>
+        <w:t>.</w:t>
+      </w:r>
+    </w:p>
+    <w:p>
+      <w:pPr>
+        <w:rPr>
+          <w:rFonts w:ascii="Arial" w:hAnsi="Arial" w:cs="Arial"/>
+          <w:b/>
+          <w:sz w:val="24"/>
+          <w:szCs w:val="24"/>
+        </w:rPr>
+      </w:pPr>
+      <w:r>
+        <w:rPr>
+          <w:rFonts w:ascii="Arial" w:hAnsi="Arial" w:cs="Arial"/>
+          <w:b/>
+          <w:sz w:val="24"/>
+          <w:szCs w:val="24"/>
+        </w:rPr>
+        <w:t>1.2 Ator primário</w:t>
+      </w:r>
+    </w:p>
+    <w:p>
+      <w:pPr>
+        <w:rPr>
+          <w:rFonts w:ascii="Arial" w:hAnsi="Arial" w:cs="Arial"/>
+          <w:sz w:val="24"/>
+          <w:szCs w:val="24"/>
+        </w:rPr>
+      </w:pPr>
+      <w:r>
+        <w:rPr>
+          <w:rFonts w:ascii="Arial" w:hAnsi="Arial" w:cs="Arial"/>
+          <w:sz w:val="24"/>
+          <w:szCs w:val="24"/>
+        </w:rPr>
+        <w:tab/>
+      </w:r>
+      <w:r>
+        <w:rPr>
+          <w:rFonts w:ascii="Arial" w:hAnsi="Arial" w:cs="Arial"/>
+          <w:sz w:val="24"/>
+          <w:szCs w:val="24"/>
+        </w:rPr>
+        <w:t>Funcionário</w:t>
+      </w:r>
+      <w:r>
+        <w:rPr>
+          <w:rFonts w:ascii="Arial" w:hAnsi="Arial" w:cs="Arial"/>
+          <w:sz w:val="24"/>
+          <w:szCs w:val="24"/>
+        </w:rPr>
+        <w:t>.</w:t>
+      </w:r>
+    </w:p>
+    <w:p>
+      <w:pPr>
+        <w:rPr>
+          <w:rFonts w:ascii="Arial" w:hAnsi="Arial" w:cs="Arial"/>
+          <w:b/>
+          <w:sz w:val="24"/>
+          <w:szCs w:val="24"/>
+        </w:rPr>
+      </w:pPr>
+      <w:r>
+        <w:rPr>
+          <w:rFonts w:ascii="Arial" w:hAnsi="Arial" w:cs="Arial"/>
+          <w:b/>
+          <w:sz w:val="24"/>
+          <w:szCs w:val="24"/>
+        </w:rPr>
+        <w:t>1.3 Pré-Condição</w:t>
+      </w:r>
+    </w:p>
+    <w:p>
+      <w:pPr>
+        <w:rPr>
+          <w:rFonts w:ascii="Arial" w:hAnsi="Arial" w:cs="Arial"/>
+          <w:sz w:val="24"/>
+          <w:szCs w:val="24"/>
+        </w:rPr>
+      </w:pPr>
+      <w:r>
+        <w:rPr>
+          <w:rFonts w:ascii="Arial" w:hAnsi="Arial" w:cs="Arial"/>
+          <w:sz w:val="24"/>
+          <w:szCs w:val="24"/>
+        </w:rPr>
+        <w:tab/>
+      </w:r>
+      <w:r>
+        <w:rPr>
+          <w:rFonts w:ascii="Arial" w:hAnsi="Arial" w:cs="Arial"/>
+          <w:sz w:val="24"/>
+          <w:szCs w:val="24"/>
+        </w:rPr>
+        <w:t xml:space="preserve">Estar </w:t>
+      </w:r>
+      <w:proofErr w:type="spellStart"/>
+      <w:r>
+        <w:rPr>
+          <w:rFonts w:ascii="Arial" w:hAnsi="Arial" w:cs="Arial"/>
+          <w:sz w:val="24"/>
+          <w:szCs w:val="24"/>
+        </w:rPr>
+        <w:t>logado</w:t>
+      </w:r>
+      <w:proofErr w:type="spellEnd"/>
+      <w:r>
+        <w:rPr>
+          <w:rFonts w:ascii="Arial" w:hAnsi="Arial" w:cs="Arial"/>
+          <w:sz w:val="24"/>
+          <w:szCs w:val="24"/>
+        </w:rPr>
+        <w:t xml:space="preserve"> como funcionário</w:t>
+      </w:r>
+      <w:r>
+        <w:rPr>
+          <w:rFonts w:ascii="Arial" w:hAnsi="Arial" w:cs="Arial"/>
+          <w:sz w:val="24"/>
+          <w:szCs w:val="24"/>
+        </w:rPr>
+        <w:t>.</w:t>
+      </w:r>
+    </w:p>
+    <w:p>
+      <w:pPr>
+        <w:rPr>
+          <w:rFonts w:ascii="Arial" w:hAnsi="Arial" w:cs="Arial"/>
+          <w:b/>
+          <w:sz w:val="24"/>
+          <w:szCs w:val="24"/>
+        </w:rPr>
+      </w:pPr>
+      <w:r>
+        <w:rPr>
+          <w:rFonts w:ascii="Arial" w:hAnsi="Arial" w:cs="Arial"/>
+          <w:b/>
+          <w:sz w:val="24"/>
+          <w:szCs w:val="24"/>
+        </w:rPr>
+        <w:t>1.4 Pós-Condição</w:t>
+      </w:r>
+    </w:p>
+    <w:p>
+      <w:pPr>
+        <w:rPr>
+          <w:rFonts w:ascii="Arial" w:hAnsi="Arial" w:cs="Arial"/>
+          <w:sz w:val="24"/>
+          <w:szCs w:val="24"/>
+        </w:rPr>
+      </w:pPr>
+      <w:r>
+        <w:rPr>
+          <w:rFonts w:ascii="Arial" w:hAnsi="Arial" w:cs="Arial"/>
+          <w:sz w:val="24"/>
+          <w:szCs w:val="24"/>
+        </w:rPr>
+        <w:tab/>
+      </w:r>
+      <w:r>
+        <w:rPr>
+          <w:rFonts w:ascii="Arial" w:hAnsi="Arial" w:cs="Arial"/>
+          <w:sz w:val="24"/>
+          <w:szCs w:val="24"/>
+        </w:rPr>
+        <w:t>Novo aluno é cadastrado</w:t>
+      </w:r>
+      <w:r>
+        <w:rPr>
+          <w:rFonts w:ascii="Arial" w:hAnsi="Arial" w:cs="Arial"/>
+          <w:sz w:val="24"/>
+          <w:szCs w:val="24"/>
+        </w:rPr>
+        <w:t>.</w:t>
+      </w:r>
+    </w:p>
+    <w:p>
+      <w:pPr>
+        <w:rPr>
+          <w:rFonts w:ascii="Arial" w:hAnsi="Arial" w:cs="Arial"/>
+          <w:b/>
+          <w:sz w:val="24"/>
+          <w:szCs w:val="24"/>
+        </w:rPr>
+      </w:pPr>
+      <w:r>
+        <w:rPr>
+          <w:rFonts w:ascii="Arial" w:hAnsi="Arial" w:cs="Arial"/>
+          <w:b/>
+          <w:sz w:val="24"/>
+          <w:szCs w:val="24"/>
+        </w:rPr>
+        <w:t>1.5 Cenário Principal</w:t>
+      </w:r>
+    </w:p>
+    <w:p>
+      <w:pPr>
+        <w:rPr>
+          <w:rFonts w:ascii="Arial" w:hAnsi="Arial" w:cs="Arial"/>
+          <w:sz w:val="24"/>
+          <w:szCs w:val="24"/>
+        </w:rPr>
+      </w:pPr>
+      <w:r>
+        <w:rPr>
+          <w:rFonts w:ascii="Arial" w:hAnsi="Arial" w:cs="Arial"/>
+          <w:sz w:val="24"/>
+          <w:szCs w:val="24"/>
+        </w:rPr>
+        <w:tab/>
+        <w:t xml:space="preserve">1 – [IN] Ator fornece </w:t>
+      </w:r>
+      <w:r>
+        <w:rPr>
+          <w:rFonts w:ascii="Arial" w:hAnsi="Arial" w:cs="Arial"/>
+          <w:sz w:val="24"/>
+          <w:szCs w:val="24"/>
+        </w:rPr>
+        <w:t>os dados para o sistema</w:t>
+      </w:r>
+      <w:r>
+        <w:rPr>
+          <w:rFonts w:ascii="Arial" w:hAnsi="Arial" w:cs="Arial"/>
+          <w:sz w:val="24"/>
+          <w:szCs w:val="24"/>
+        </w:rPr>
+        <w:t>.</w:t>
+      </w:r>
+    </w:p>
+    <w:p>
+      <w:pPr>
+        <w:rPr>
+          <w:rFonts w:ascii="Arial" w:hAnsi="Arial" w:cs="Arial"/>
+          <w:sz w:val="24"/>
+          <w:szCs w:val="24"/>
+        </w:rPr>
+      </w:pPr>
+      <w:r>
+        <w:rPr>
+          <w:rFonts w:ascii="Arial" w:hAnsi="Arial" w:cs="Arial"/>
+          <w:sz w:val="24"/>
+          <w:szCs w:val="24"/>
+        </w:rPr>
+        <w:tab/>
+        <w:t>2 – Sistema valida os dados.</w:t>
+      </w:r>
+    </w:p>
+    <w:p>
+      <w:pPr>
+        <w:rPr>
+          <w:rFonts w:ascii="Arial" w:hAnsi="Arial" w:cs="Arial"/>
+          <w:sz w:val="24"/>
+          <w:szCs w:val="24"/>
+        </w:rPr>
+      </w:pPr>
+      <w:r>
+        <w:rPr>
+          <w:rFonts w:ascii="Arial" w:hAnsi="Arial" w:cs="Arial"/>
+          <w:sz w:val="24"/>
+          <w:szCs w:val="24"/>
+        </w:rPr>
+        <w:tab/>
+        <w:t xml:space="preserve">3 – Sistema </w:t>
+      </w:r>
+      <w:r>
+        <w:rPr>
+          <w:rFonts w:ascii="Arial" w:hAnsi="Arial" w:cs="Arial"/>
+          <w:sz w:val="24"/>
+          <w:szCs w:val="24"/>
+        </w:rPr>
+        <w:t>retorna mensagem de sucesso</w:t>
+      </w:r>
+      <w:r>
+        <w:rPr>
+          <w:rFonts w:ascii="Arial" w:hAnsi="Arial" w:cs="Arial"/>
+          <w:sz w:val="24"/>
+          <w:szCs w:val="24"/>
+        </w:rPr>
+        <w:t>.</w:t>
+      </w:r>
+    </w:p>
+    <w:p>
+      <w:pPr>
+        <w:rPr>
+          <w:rFonts w:ascii="Arial" w:hAnsi="Arial" w:cs="Arial"/>
+          <w:b/>
+          <w:sz w:val="24"/>
+          <w:szCs w:val="24"/>
+        </w:rPr>
+      </w:pPr>
+      <w:r>
+        <w:rPr>
+          <w:rFonts w:ascii="Arial" w:hAnsi="Arial" w:cs="Arial"/>
+          <w:b/>
+          <w:sz w:val="24"/>
+          <w:szCs w:val="24"/>
+        </w:rPr>
+        <w:t>1.6 Exceções</w:t>
+      </w:r>
+    </w:p>
+    <w:p>
+      <w:pPr>
+        <w:rPr>
+          <w:rFonts w:ascii="Arial" w:hAnsi="Arial" w:cs="Arial"/>
+          <w:sz w:val="24"/>
+          <w:szCs w:val="24"/>
+        </w:rPr>
+      </w:pPr>
+      <w:r>
+        <w:rPr>
+          <w:rFonts w:ascii="Arial" w:hAnsi="Arial" w:cs="Arial"/>
+          <w:sz w:val="24"/>
+          <w:szCs w:val="24"/>
+        </w:rPr>
+        <w:tab/>
+      </w:r>
+    </w:p>
+    <w:p>
+      <w:pPr>
+        <w:rPr>
+          <w:rFonts w:ascii="Arial" w:hAnsi="Arial" w:cs="Arial"/>
+          <w:sz w:val="24"/>
+          <w:szCs w:val="24"/>
+        </w:rPr>
+      </w:pPr>
+    </w:p>
+    <w:p>
+      <w:pPr>
+        <w:rPr>
+          <w:rFonts w:ascii="Arial" w:hAnsi="Arial" w:cs="Arial"/>
+          <w:sz w:val="24"/>
+          <w:szCs w:val="24"/>
+        </w:rPr>
+      </w:pPr>
+    </w:p>
+    <w:p>
+      <w:pPr>
+        <w:rPr>
+          <w:rFonts w:ascii="Arial" w:hAnsi="Arial" w:cs="Arial"/>
+          <w:sz w:val="24"/>
+          <w:szCs w:val="24"/>
+        </w:rPr>
+      </w:pPr>
+    </w:p>
+    <w:p>
+      <w:pPr>
+        <w:rPr>
+          <w:rFonts w:ascii="Arial" w:hAnsi="Arial" w:cs="Arial"/>
+          <w:sz w:val="24"/>
+          <w:szCs w:val="24"/>
+        </w:rPr>
+      </w:pPr>
+    </w:p>
+    <w:p>
+      <w:pPr>
+        <w:rPr>
+          <w:rFonts w:ascii="Arial" w:hAnsi="Arial" w:cs="Arial"/>
+          <w:sz w:val="24"/>
+          <w:szCs w:val="24"/>
+        </w:rPr>
+      </w:pPr>
+    </w:p>
+    <w:p>
+      <w:pPr>
+        <w:rPr>
+          <w:rFonts w:ascii="Arial" w:hAnsi="Arial" w:cs="Arial"/>
+          <w:sz w:val="24"/>
+          <w:szCs w:val="24"/>
+        </w:rPr>
+      </w:pPr>
+    </w:p>
+    <w:p>
+      <w:pPr>
+        <w:rPr>
+          <w:rFonts w:ascii="Arial" w:hAnsi="Arial" w:cs="Arial"/>
+          <w:sz w:val="24"/>
+          <w:szCs w:val="24"/>
+        </w:rPr>
+      </w:pPr>
+    </w:p>
+    <w:p>
+      <w:pPr>
+        <w:rPr>
+          <w:rFonts w:ascii="Arial" w:hAnsi="Arial" w:cs="Arial"/>
+          <w:sz w:val="24"/>
+          <w:szCs w:val="24"/>
+        </w:rPr>
+      </w:pPr>
+    </w:p>
+    <w:p>
+      <w:pPr>
+        <w:rPr>
+          <w:rFonts w:ascii="Arial" w:hAnsi="Arial" w:cs="Arial"/>
+          <w:sz w:val="24"/>
+          <w:szCs w:val="24"/>
+        </w:rPr>
+      </w:pPr>
+    </w:p>
+    <w:p>
+      <w:pPr>
+        <w:rPr>
+          <w:rFonts w:ascii="Arial" w:hAnsi="Arial" w:cs="Arial"/>
+          <w:sz w:val="24"/>
+          <w:szCs w:val="24"/>
+        </w:rPr>
+      </w:pPr>
+    </w:p>
+    <w:p>
+      <w:pPr>
+        <w:rPr>
+          <w:rFonts w:ascii="Arial" w:hAnsi="Arial" w:cs="Arial"/>
+          <w:sz w:val="24"/>
+          <w:szCs w:val="24"/>
+        </w:rPr>
+      </w:pPr>
+    </w:p>
+    <w:p>
+      <w:pPr>
+        <w:rPr>
+          <w:rFonts w:ascii="Arial" w:hAnsi="Arial" w:cs="Arial"/>
+          <w:sz w:val="24"/>
+          <w:szCs w:val="24"/>
+        </w:rPr>
+      </w:pPr>
+    </w:p>
+    <w:p>
+      <w:pPr>
+        <w:rPr>
+          <w:rFonts w:ascii="Arial" w:hAnsi="Arial" w:cs="Arial"/>
+          <w:sz w:val="24"/>
+          <w:szCs w:val="24"/>
+        </w:rPr>
+      </w:pPr>
+    </w:p>
+    <w:p>
+      <w:pPr>
+        <w:rPr>
+          <w:rFonts w:ascii="Arial" w:hAnsi="Arial" w:cs="Arial"/>
+          <w:sz w:val="24"/>
+          <w:szCs w:val="24"/>
+        </w:rPr>
+      </w:pPr>
+    </w:p>
+    <w:p>
+      <w:pPr>
+        <w:rPr>
+          <w:rFonts w:ascii="Arial" w:hAnsi="Arial" w:cs="Arial"/>
+          <w:sz w:val="24"/>
+          <w:szCs w:val="24"/>
+        </w:rPr>
+      </w:pPr>
+    </w:p>
+    <w:p>
+      <w:pPr>
+        <w:rPr>
+          <w:rFonts w:ascii="Arial" w:hAnsi="Arial" w:cs="Arial"/>
+          <w:sz w:val="24"/>
+          <w:szCs w:val="24"/>
+        </w:rPr>
+      </w:pPr>
+    </w:p>
+    <w:p>
+      <w:pPr>
+        <w:rPr>
+          <w:rFonts w:ascii="Arial" w:hAnsi="Arial" w:cs="Arial"/>
+          <w:sz w:val="24"/>
+          <w:szCs w:val="24"/>
+        </w:rPr>
+      </w:pPr>
+    </w:p>
+    <w:p>
+      <w:pPr>
+        <w:rPr>
+          <w:rFonts w:ascii="Arial" w:hAnsi="Arial" w:cs="Arial"/>
+          <w:sz w:val="24"/>
+          <w:szCs w:val="24"/>
+        </w:rPr>
+      </w:pPr>
+      <w:r>
+        <w:rPr>
+          <w:rFonts w:ascii="Arial" w:hAnsi="Arial" w:cs="Arial"/>
+          <w:sz w:val="24"/>
+          <w:szCs w:val="24"/>
+        </w:rPr>
+        <w:t xml:space="preserve">1 - Cadastrar Usuário </w:t>
+      </w:r>
+    </w:p>
+    <w:p>
+      <w:pPr>
+        <w:rPr>
+          <w:rFonts w:ascii="Arial" w:hAnsi="Arial" w:cs="Arial"/>
+          <w:sz w:val="24"/>
+          <w:szCs w:val="24"/>
+        </w:rPr>
+      </w:pPr>
+      <w:r>
+        <w:rPr>
+          <w:rFonts w:ascii="Arial" w:hAnsi="Arial" w:cs="Arial"/>
+          <w:sz w:val="24"/>
+          <w:szCs w:val="24"/>
+        </w:rPr>
+        <w:t>================================================================================================</w:t>
+      </w:r>
+    </w:p>
+    <w:p>
+      <w:pPr>
+        <w:rPr>
+          <w:rFonts w:ascii="Arial" w:hAnsi="Arial" w:cs="Arial"/>
+          <w:sz w:val="24"/>
+          <w:szCs w:val="24"/>
+        </w:rPr>
+      </w:pPr>
+      <w:r>
+        <w:rPr>
+          <w:rFonts w:ascii="Arial" w:hAnsi="Arial" w:cs="Arial"/>
+          <w:sz w:val="24"/>
+          <w:szCs w:val="24"/>
+        </w:rPr>
+        <w:t>1.1 Contexto</w:t>
+      </w:r>
+    </w:p>
+    <w:p>
+      <w:pPr>
+        <w:rPr>
+          <w:rFonts w:ascii="Arial" w:hAnsi="Arial" w:cs="Arial"/>
+          <w:sz w:val="24"/>
+          <w:szCs w:val="24"/>
+        </w:rPr>
+      </w:pPr>
+      <w:r>
+        <w:rPr>
+          <w:rFonts w:ascii="Arial" w:hAnsi="Arial" w:cs="Arial"/>
+          <w:sz w:val="24"/>
+          <w:szCs w:val="24"/>
+        </w:rPr>
+        <w:tab/>
+        <w:t>Ator deseja cadastrar um novo usuário no sistema.</w:t>
+      </w:r>
+    </w:p>
+    <w:p>
+      <w:pPr>
+        <w:rPr>
+          <w:rFonts w:ascii="Arial" w:hAnsi="Arial" w:cs="Arial"/>
+          <w:sz w:val="24"/>
+          <w:szCs w:val="24"/>
+        </w:rPr>
+      </w:pPr>
+      <w:r>
+        <w:rPr>
+          <w:rFonts w:ascii="Arial" w:hAnsi="Arial" w:cs="Arial"/>
+          <w:sz w:val="24"/>
+          <w:szCs w:val="24"/>
+        </w:rPr>
+        <w:t>1.2 Ator primário</w:t>
+      </w:r>
+    </w:p>
+    <w:p>
+      <w:pPr>
+        <w:rPr>
+          <w:rFonts w:ascii="Arial" w:hAnsi="Arial" w:cs="Arial"/>
+          <w:sz w:val="24"/>
+          <w:szCs w:val="24"/>
+        </w:rPr>
+      </w:pPr>
+      <w:r>
+        <w:rPr>
+          <w:rFonts w:ascii="Arial" w:hAnsi="Arial" w:cs="Arial"/>
+          <w:sz w:val="24"/>
+          <w:szCs w:val="24"/>
+        </w:rPr>
+        <w:tab/>
+        <w:t>Administrador.</w:t>
+      </w:r>
+    </w:p>
+    <w:p>
+      <w:pPr>
+        <w:rPr>
+          <w:rFonts w:ascii="Arial" w:hAnsi="Arial" w:cs="Arial"/>
+          <w:sz w:val="24"/>
+          <w:szCs w:val="24"/>
+        </w:rPr>
+      </w:pPr>
+      <w:r>
+        <w:rPr>
+          <w:rFonts w:ascii="Arial" w:hAnsi="Arial" w:cs="Arial"/>
+          <w:sz w:val="24"/>
+          <w:szCs w:val="24"/>
+        </w:rPr>
+        <w:t>1.3 Pré-Condição</w:t>
+      </w:r>
+    </w:p>
+    <w:p>
+      <w:pPr>
+        <w:rPr>
+          <w:rFonts w:ascii="Arial" w:hAnsi="Arial" w:cs="Arial"/>
+          <w:sz w:val="24"/>
+          <w:szCs w:val="24"/>
+        </w:rPr>
+      </w:pPr>
+      <w:r>
+        <w:rPr>
+          <w:rFonts w:ascii="Arial" w:hAnsi="Arial" w:cs="Arial"/>
+          <w:sz w:val="24"/>
+          <w:szCs w:val="24"/>
+        </w:rPr>
+        <w:tab/>
+        <w:t xml:space="preserve">Estar </w:t>
+      </w:r>
+      <w:proofErr w:type="spellStart"/>
+      <w:r>
+        <w:rPr>
+          <w:rFonts w:ascii="Arial" w:hAnsi="Arial" w:cs="Arial"/>
+          <w:sz w:val="24"/>
+          <w:szCs w:val="24"/>
+        </w:rPr>
+        <w:t>logado</w:t>
+      </w:r>
+      <w:proofErr w:type="spellEnd"/>
+      <w:r>
+        <w:rPr>
+          <w:rFonts w:ascii="Arial" w:hAnsi="Arial" w:cs="Arial"/>
+          <w:sz w:val="24"/>
+          <w:szCs w:val="24"/>
+        </w:rPr>
+        <w:t xml:space="preserve"> no sistema.</w:t>
+      </w:r>
+    </w:p>
+    <w:p>
+      <w:pPr>
+        <w:rPr>
+          <w:rFonts w:ascii="Arial" w:hAnsi="Arial" w:cs="Arial"/>
+          <w:sz w:val="24"/>
+          <w:szCs w:val="24"/>
+        </w:rPr>
+      </w:pPr>
+      <w:r>
+        <w:rPr>
+          <w:rFonts w:ascii="Arial" w:hAnsi="Arial" w:cs="Arial"/>
+          <w:sz w:val="24"/>
+          <w:szCs w:val="24"/>
+        </w:rPr>
+        <w:t>1.4 Pós-Condição</w:t>
+      </w:r>
+    </w:p>
+    <w:p>
+      <w:pPr>
+        <w:rPr>
+          <w:rFonts w:ascii="Arial" w:hAnsi="Arial" w:cs="Arial"/>
+          <w:sz w:val="24"/>
+          <w:szCs w:val="24"/>
+        </w:rPr>
+      </w:pPr>
+      <w:r>
+        <w:rPr>
+          <w:rFonts w:ascii="Arial" w:hAnsi="Arial" w:cs="Arial"/>
+          <w:sz w:val="24"/>
+          <w:szCs w:val="24"/>
+        </w:rPr>
+        <w:tab/>
+        <w:t>Um novo usuário é cadastrado no sistema.</w:t>
+      </w:r>
+    </w:p>
+    <w:p>
+      <w:pPr>
+        <w:rPr>
+          <w:rFonts w:ascii="Arial" w:hAnsi="Arial" w:cs="Arial"/>
+          <w:sz w:val="24"/>
+          <w:szCs w:val="24"/>
+        </w:rPr>
+      </w:pPr>
+      <w:r>
+        <w:rPr>
+          <w:rFonts w:ascii="Arial" w:hAnsi="Arial" w:cs="Arial"/>
+          <w:sz w:val="24"/>
+          <w:szCs w:val="24"/>
+        </w:rPr>
+        <w:t>1.5 Cenário Principal</w:t>
+      </w:r>
+    </w:p>
+    <w:p>
+      <w:pPr>
+        <w:rPr>
+          <w:rFonts w:ascii="Arial" w:hAnsi="Arial" w:cs="Arial"/>
+          <w:sz w:val="24"/>
+          <w:szCs w:val="24"/>
+        </w:rPr>
+      </w:pPr>
+      <w:r>
+        <w:rPr>
+          <w:rFonts w:ascii="Arial" w:hAnsi="Arial" w:cs="Arial"/>
+          <w:sz w:val="24"/>
+          <w:szCs w:val="24"/>
+        </w:rPr>
+        <w:tab/>
+        <w:t>1 – [IN] Ator solicita cadastrar usuário.</w:t>
+      </w:r>
+    </w:p>
+    <w:p>
+      <w:pPr>
+        <w:rPr>
+          <w:rFonts w:ascii="Arial" w:hAnsi="Arial" w:cs="Arial"/>
+          <w:sz w:val="24"/>
+          <w:szCs w:val="24"/>
+        </w:rPr>
+      </w:pPr>
+      <w:r>
+        <w:rPr>
+          <w:rFonts w:ascii="Arial" w:hAnsi="Arial" w:cs="Arial"/>
+          <w:sz w:val="24"/>
+          <w:szCs w:val="24"/>
+        </w:rPr>
+        <w:tab/>
+        <w:t>2 – [OUT] Sistema retorna ao ator a tela de cadastrar usuário.</w:t>
+      </w:r>
+    </w:p>
+    <w:p>
+      <w:pPr>
+        <w:rPr>
+          <w:rFonts w:ascii="Arial" w:hAnsi="Arial" w:cs="Arial"/>
+          <w:sz w:val="24"/>
+          <w:szCs w:val="24"/>
+        </w:rPr>
+      </w:pPr>
+      <w:r>
+        <w:rPr>
+          <w:rFonts w:ascii="Arial" w:hAnsi="Arial" w:cs="Arial"/>
+          <w:sz w:val="24"/>
+          <w:szCs w:val="24"/>
+        </w:rPr>
+        <w:tab/>
+        <w:t>3 – [IN] Ator preenche as informações e envia:</w:t>
+      </w:r>
+    </w:p>
+    <w:p>
+      <w:pPr>
+        <w:rPr>
+          <w:rFonts w:ascii="Arial" w:hAnsi="Arial" w:cs="Arial"/>
+          <w:sz w:val="24"/>
+          <w:szCs w:val="24"/>
+        </w:rPr>
+      </w:pPr>
+      <w:r>
+        <w:rPr>
+          <w:rFonts w:ascii="Arial" w:hAnsi="Arial" w:cs="Arial"/>
+          <w:sz w:val="24"/>
+          <w:szCs w:val="24"/>
+        </w:rPr>
+        <w:tab/>
+      </w:r>
+      <w:r>
+        <w:rPr>
+          <w:rFonts w:ascii="Arial" w:hAnsi="Arial" w:cs="Arial"/>
+          <w:sz w:val="24"/>
+          <w:szCs w:val="24"/>
+        </w:rPr>
+        <w:tab/>
+        <w:t>3.1 – Nome completo.</w:t>
+      </w:r>
+      <w:r>
+        <w:rPr>
+          <w:rFonts w:ascii="Arial" w:hAnsi="Arial" w:cs="Arial"/>
+          <w:sz w:val="24"/>
+          <w:szCs w:val="24"/>
+        </w:rPr>
+        <w:tab/>
+      </w:r>
+      <w:r>
+        <w:rPr>
+          <w:rFonts w:ascii="Arial" w:hAnsi="Arial" w:cs="Arial"/>
+          <w:sz w:val="24"/>
+          <w:szCs w:val="24"/>
+        </w:rPr>
+        <w:tab/>
+        <w:t>Texto - obrigatório</w:t>
+      </w:r>
+    </w:p>
+    <w:p>
+      <w:pPr>
+        <w:rPr>
+          <w:rFonts w:ascii="Arial" w:hAnsi="Arial" w:cs="Arial"/>
+          <w:sz w:val="24"/>
+          <w:szCs w:val="24"/>
+        </w:rPr>
+      </w:pPr>
+      <w:r>
+        <w:rPr>
+          <w:rFonts w:ascii="Arial" w:hAnsi="Arial" w:cs="Arial"/>
+          <w:sz w:val="24"/>
+          <w:szCs w:val="24"/>
+        </w:rPr>
+        <w:tab/>
+      </w:r>
+      <w:r>
+        <w:rPr>
+          <w:rFonts w:ascii="Arial" w:hAnsi="Arial" w:cs="Arial"/>
+          <w:sz w:val="24"/>
+          <w:szCs w:val="24"/>
+        </w:rPr>
+        <w:tab/>
+        <w:t>3.2 – E-mail</w:t>
+      </w:r>
+      <w:r>
+        <w:rPr>
+          <w:rFonts w:ascii="Arial" w:hAnsi="Arial" w:cs="Arial"/>
+          <w:sz w:val="24"/>
+          <w:szCs w:val="24"/>
+        </w:rPr>
+        <w:tab/>
+      </w:r>
+      <w:r>
+        <w:rPr>
+          <w:rFonts w:ascii="Arial" w:hAnsi="Arial" w:cs="Arial"/>
+          <w:sz w:val="24"/>
+          <w:szCs w:val="24"/>
+        </w:rPr>
+        <w:tab/>
+      </w:r>
+      <w:r>
+        <w:rPr>
+          <w:rFonts w:ascii="Arial" w:hAnsi="Arial" w:cs="Arial"/>
+          <w:sz w:val="24"/>
+          <w:szCs w:val="24"/>
+        </w:rPr>
+        <w:tab/>
+      </w:r>
+      <w:r>
+        <w:rPr>
+          <w:rFonts w:ascii="Arial" w:hAnsi="Arial" w:cs="Arial"/>
+          <w:sz w:val="24"/>
+          <w:szCs w:val="24"/>
+        </w:rPr>
+        <w:tab/>
+        <w:t>Alfanumérico - obrigatório</w:t>
+      </w:r>
+    </w:p>
+    <w:p>
+      <w:pPr>
+        <w:rPr>
+          <w:rFonts w:ascii="Arial" w:hAnsi="Arial" w:cs="Arial"/>
+          <w:sz w:val="24"/>
+          <w:szCs w:val="24"/>
+        </w:rPr>
+      </w:pPr>
+      <w:r>
+        <w:rPr>
+          <w:rFonts w:ascii="Arial" w:hAnsi="Arial" w:cs="Arial"/>
+          <w:sz w:val="24"/>
+          <w:szCs w:val="24"/>
+        </w:rPr>
+        <w:tab/>
+      </w:r>
+      <w:r>
+        <w:rPr>
+          <w:rFonts w:ascii="Arial" w:hAnsi="Arial" w:cs="Arial"/>
+          <w:sz w:val="24"/>
+          <w:szCs w:val="24"/>
+        </w:rPr>
+        <w:tab/>
+        <w:t>3.3 - Nível de Acesso</w:t>
+      </w:r>
+      <w:r>
+        <w:rPr>
+          <w:rFonts w:ascii="Arial" w:hAnsi="Arial" w:cs="Arial"/>
+          <w:sz w:val="24"/>
+          <w:szCs w:val="24"/>
+        </w:rPr>
+        <w:tab/>
+      </w:r>
+      <w:proofErr w:type="gramStart"/>
+      <w:r>
+        <w:rPr>
+          <w:rFonts w:ascii="Arial" w:hAnsi="Arial" w:cs="Arial"/>
+          <w:sz w:val="24"/>
+          <w:szCs w:val="24"/>
+        </w:rPr>
+        <w:tab/>
+        <w:t>[</w:t>
+      </w:r>
+      <w:proofErr w:type="gramEnd"/>
+      <w:r>
+        <w:rPr>
+          <w:rFonts w:ascii="Arial" w:hAnsi="Arial" w:cs="Arial"/>
+          <w:sz w:val="24"/>
+          <w:szCs w:val="24"/>
+        </w:rPr>
+        <w:t>] Usuário ou [] Administrador</w:t>
+      </w:r>
+    </w:p>
+    <w:p>
+      <w:pPr>
+        <w:rPr>
+          <w:rFonts w:ascii="Arial" w:hAnsi="Arial" w:cs="Arial"/>
+          <w:sz w:val="24"/>
+          <w:szCs w:val="24"/>
+        </w:rPr>
+      </w:pPr>
+      <w:r>
+        <w:rPr>
+          <w:rFonts w:ascii="Arial" w:hAnsi="Arial" w:cs="Arial"/>
+          <w:sz w:val="24"/>
+          <w:szCs w:val="24"/>
+        </w:rPr>
+        <w:tab/>
+      </w:r>
+      <w:r>
+        <w:rPr>
+          <w:rFonts w:ascii="Arial" w:hAnsi="Arial" w:cs="Arial"/>
+          <w:sz w:val="24"/>
+          <w:szCs w:val="24"/>
+        </w:rPr>
+        <w:tab/>
+        <w:t>3.4 – Telefone</w:t>
+      </w:r>
+      <w:r>
+        <w:rPr>
+          <w:rFonts w:ascii="Arial" w:hAnsi="Arial" w:cs="Arial"/>
+          <w:sz w:val="24"/>
+          <w:szCs w:val="24"/>
+        </w:rPr>
+        <w:tab/>
+      </w:r>
+      <w:r>
+        <w:rPr>
+          <w:rFonts w:ascii="Arial" w:hAnsi="Arial" w:cs="Arial"/>
+          <w:sz w:val="24"/>
+          <w:szCs w:val="24"/>
+        </w:rPr>
+        <w:tab/>
+      </w:r>
+      <w:r>
+        <w:rPr>
+          <w:rFonts w:ascii="Arial" w:hAnsi="Arial" w:cs="Arial"/>
+          <w:sz w:val="24"/>
+          <w:szCs w:val="24"/>
+        </w:rPr>
+        <w:tab/>
+      </w:r>
+      <w:r>
+        <w:rPr>
+          <w:rFonts w:ascii="Arial" w:hAnsi="Arial" w:cs="Arial"/>
+          <w:sz w:val="24"/>
+          <w:szCs w:val="24"/>
+        </w:rPr>
+        <w:tab/>
+        <w:t>Numérico</w:t>
+      </w:r>
+    </w:p>
+    <w:p>
+      <w:pPr>
+        <w:rPr>
+          <w:rFonts w:ascii="Arial" w:hAnsi="Arial" w:cs="Arial"/>
+          <w:sz w:val="24"/>
+          <w:szCs w:val="24"/>
+        </w:rPr>
+      </w:pPr>
+      <w:r>
+        <w:rPr>
+          <w:rFonts w:ascii="Arial" w:hAnsi="Arial" w:cs="Arial"/>
+          <w:sz w:val="24"/>
+          <w:szCs w:val="24"/>
+        </w:rPr>
+        <w:tab/>
+      </w:r>
+      <w:r>
+        <w:rPr>
+          <w:rFonts w:ascii="Arial" w:hAnsi="Arial" w:cs="Arial"/>
+          <w:sz w:val="24"/>
+          <w:szCs w:val="24"/>
+        </w:rPr>
+        <w:tab/>
+        <w:t>3.5 – Senha</w:t>
+      </w:r>
+      <w:r>
+        <w:rPr>
+          <w:rFonts w:ascii="Arial" w:hAnsi="Arial" w:cs="Arial"/>
+          <w:sz w:val="24"/>
+          <w:szCs w:val="24"/>
+        </w:rPr>
+        <w:tab/>
+      </w:r>
+      <w:r>
+        <w:rPr>
+          <w:rFonts w:ascii="Arial" w:hAnsi="Arial" w:cs="Arial"/>
+          <w:sz w:val="24"/>
+          <w:szCs w:val="24"/>
+        </w:rPr>
+        <w:tab/>
+      </w:r>
+      <w:r>
+        <w:rPr>
+          <w:rFonts w:ascii="Arial" w:hAnsi="Arial" w:cs="Arial"/>
+          <w:sz w:val="24"/>
+          <w:szCs w:val="24"/>
+        </w:rPr>
+        <w:tab/>
+      </w:r>
+      <w:r>
+        <w:rPr>
+          <w:rFonts w:ascii="Arial" w:hAnsi="Arial" w:cs="Arial"/>
+          <w:sz w:val="24"/>
+          <w:szCs w:val="24"/>
+        </w:rPr>
+        <w:tab/>
+      </w:r>
+      <w:r>
+        <w:rPr>
+          <w:rFonts w:ascii="Arial" w:hAnsi="Arial" w:cs="Arial"/>
+          <w:sz w:val="24"/>
+          <w:szCs w:val="24"/>
+        </w:rPr>
+        <w:tab/>
+        <w:t>Alfanumérico - obrigatório</w:t>
+      </w:r>
+    </w:p>
+    <w:p>
+      <w:pPr>
+        <w:rPr>
+          <w:rFonts w:ascii="Arial" w:hAnsi="Arial" w:cs="Arial"/>
+          <w:sz w:val="24"/>
+          <w:szCs w:val="24"/>
+        </w:rPr>
+      </w:pPr>
+      <w:r>
+        <w:rPr>
+          <w:rFonts w:ascii="Arial" w:hAnsi="Arial" w:cs="Arial"/>
+          <w:sz w:val="24"/>
+          <w:szCs w:val="24"/>
+        </w:rPr>
+        <w:tab/>
+      </w:r>
+      <w:r>
+        <w:rPr>
+          <w:rFonts w:ascii="Arial" w:hAnsi="Arial" w:cs="Arial"/>
+          <w:sz w:val="24"/>
+          <w:szCs w:val="24"/>
+        </w:rPr>
+        <w:tab/>
+        <w:t>3.6 – Confirmação de senha</w:t>
+      </w:r>
+      <w:r>
+        <w:rPr>
+          <w:rFonts w:ascii="Arial" w:hAnsi="Arial" w:cs="Arial"/>
+          <w:sz w:val="24"/>
+          <w:szCs w:val="24"/>
+        </w:rPr>
+        <w:tab/>
+        <w:t>Alfanumérico - obrigatório</w:t>
+      </w:r>
+    </w:p>
+    <w:p>
+      <w:pPr>
+        <w:rPr>
+          <w:rFonts w:ascii="Arial" w:hAnsi="Arial" w:cs="Arial"/>
+          <w:sz w:val="24"/>
+          <w:szCs w:val="24"/>
+        </w:rPr>
+      </w:pPr>
+      <w:r>
+        <w:rPr>
+          <w:rFonts w:ascii="Arial" w:hAnsi="Arial" w:cs="Arial"/>
+          <w:sz w:val="24"/>
+          <w:szCs w:val="24"/>
+        </w:rPr>
+        <w:tab/>
+      </w:r>
+      <w:r>
+        <w:rPr>
+          <w:rFonts w:ascii="Arial" w:hAnsi="Arial" w:cs="Arial"/>
+          <w:sz w:val="24"/>
+          <w:szCs w:val="24"/>
+        </w:rPr>
+        <w:tab/>
+        <w:t xml:space="preserve">3.7 – </w:t>
+      </w:r>
+      <w:proofErr w:type="spellStart"/>
+      <w:r>
+        <w:rPr>
+          <w:rFonts w:ascii="Arial" w:hAnsi="Arial" w:cs="Arial"/>
+          <w:sz w:val="24"/>
+          <w:szCs w:val="24"/>
+        </w:rPr>
+        <w:t>Avatar</w:t>
+      </w:r>
+      <w:proofErr w:type="spellEnd"/>
+      <w:r>
+        <w:rPr>
+          <w:rFonts w:ascii="Arial" w:hAnsi="Arial" w:cs="Arial"/>
+          <w:sz w:val="24"/>
+          <w:szCs w:val="24"/>
+        </w:rPr>
+        <w:tab/>
+      </w:r>
+      <w:r>
+        <w:rPr>
+          <w:rFonts w:ascii="Arial" w:hAnsi="Arial" w:cs="Arial"/>
+          <w:sz w:val="24"/>
+          <w:szCs w:val="24"/>
+        </w:rPr>
+        <w:tab/>
+      </w:r>
+      <w:r>
+        <w:rPr>
+          <w:rFonts w:ascii="Arial" w:hAnsi="Arial" w:cs="Arial"/>
+          <w:sz w:val="24"/>
+          <w:szCs w:val="24"/>
+        </w:rPr>
+        <w:tab/>
+      </w:r>
+      <w:r>
+        <w:rPr>
+          <w:rFonts w:ascii="Arial" w:hAnsi="Arial" w:cs="Arial"/>
+          <w:sz w:val="24"/>
+          <w:szCs w:val="24"/>
+        </w:rPr>
+        <w:tab/>
+        <w:t>Imagem – 1MB</w:t>
+      </w:r>
+    </w:p>
+    <w:p>
+      <w:pPr>
+        <w:rPr>
+          <w:rFonts w:ascii="Arial" w:hAnsi="Arial" w:cs="Arial"/>
+          <w:sz w:val="24"/>
+          <w:szCs w:val="24"/>
+        </w:rPr>
+      </w:pPr>
+      <w:r>
+        <w:rPr>
+          <w:rFonts w:ascii="Arial" w:hAnsi="Arial" w:cs="Arial"/>
+          <w:sz w:val="24"/>
+          <w:szCs w:val="24"/>
+        </w:rPr>
+        <w:tab/>
+        <w:t>4 – Sistema valida as informações.</w:t>
+      </w:r>
+    </w:p>
+    <w:p>
+      <w:pPr>
+        <w:rPr>
+          <w:rFonts w:ascii="Arial" w:hAnsi="Arial" w:cs="Arial"/>
+          <w:sz w:val="24"/>
+          <w:szCs w:val="24"/>
+        </w:rPr>
+      </w:pPr>
+      <w:r>
+        <w:rPr>
+          <w:rFonts w:ascii="Arial" w:hAnsi="Arial" w:cs="Arial"/>
+          <w:sz w:val="24"/>
+          <w:szCs w:val="24"/>
+        </w:rPr>
+        <w:tab/>
+        <w:t>5 – [OUT] Sistema retorna uma mensagem de sucesso "Cadastro efetuado com sucesso!".</w:t>
+      </w:r>
+    </w:p>
+    <w:p>
+      <w:pPr>
+        <w:rPr>
+          <w:rFonts w:ascii="Arial" w:hAnsi="Arial" w:cs="Arial"/>
+          <w:sz w:val="24"/>
+          <w:szCs w:val="24"/>
+        </w:rPr>
+      </w:pPr>
+      <w:r>
+        <w:rPr>
+          <w:rFonts w:ascii="Arial" w:hAnsi="Arial" w:cs="Arial"/>
+          <w:sz w:val="24"/>
+          <w:szCs w:val="24"/>
+        </w:rPr>
+        <w:tab/>
+        <w:t>6 – Sistema redireciona o ator para página gerenciar usuários.</w:t>
+      </w:r>
+    </w:p>
+    <w:p>
+      <w:pPr>
+        <w:rPr>
+          <w:rFonts w:ascii="Arial" w:hAnsi="Arial" w:cs="Arial"/>
+          <w:sz w:val="24"/>
+          <w:szCs w:val="24"/>
+        </w:rPr>
+      </w:pPr>
+      <w:r>
+        <w:rPr>
+          <w:rFonts w:ascii="Arial" w:hAnsi="Arial" w:cs="Arial"/>
+          <w:sz w:val="24"/>
+          <w:szCs w:val="24"/>
+        </w:rPr>
+        <w:t>1.6 Exceções</w:t>
+      </w:r>
+    </w:p>
+    <w:p>
+      <w:pPr>
+        <w:rPr>
+          <w:rFonts w:ascii="Arial" w:hAnsi="Arial" w:cs="Arial"/>
+          <w:sz w:val="24"/>
+          <w:szCs w:val="24"/>
+        </w:rPr>
+      </w:pPr>
+      <w:r>
+        <w:rPr>
+          <w:rFonts w:ascii="Arial" w:hAnsi="Arial" w:cs="Arial"/>
+          <w:sz w:val="24"/>
+          <w:szCs w:val="24"/>
+        </w:rPr>
+        <w:tab/>
+        <w:t>4a - Algum campo não preenchido.</w:t>
+      </w:r>
+    </w:p>
+    <w:p>
+      <w:pPr>
+        <w:rPr>
+          <w:rFonts w:ascii="Arial" w:hAnsi="Arial" w:cs="Arial"/>
+          <w:sz w:val="24"/>
+          <w:szCs w:val="24"/>
+        </w:rPr>
+      </w:pPr>
+      <w:r>
+        <w:rPr>
+          <w:rFonts w:ascii="Arial" w:hAnsi="Arial" w:cs="Arial"/>
+          <w:sz w:val="24"/>
+          <w:szCs w:val="24"/>
+        </w:rPr>
+        <w:tab/>
+      </w:r>
+      <w:r>
+        <w:rPr>
+          <w:rFonts w:ascii="Arial" w:hAnsi="Arial" w:cs="Arial"/>
+          <w:sz w:val="24"/>
+          <w:szCs w:val="24"/>
+        </w:rPr>
+        <w:tab/>
+        <w:t>4a.1 - [OUT] Sistema emite mensagem de erro, “É Necessário o preenchimento deste campo”.</w:t>
+      </w:r>
+    </w:p>
+    <w:p>
+      <w:pPr>
+        <w:rPr>
+          <w:rFonts w:ascii="Arial" w:hAnsi="Arial" w:cs="Arial"/>
+          <w:sz w:val="24"/>
+          <w:szCs w:val="24"/>
+        </w:rPr>
+      </w:pPr>
+      <w:r>
+        <w:rPr>
+          <w:rFonts w:ascii="Arial" w:hAnsi="Arial" w:cs="Arial"/>
+          <w:sz w:val="24"/>
+          <w:szCs w:val="24"/>
+        </w:rPr>
+        <w:lastRenderedPageBreak/>
+        <w:tab/>
+      </w:r>
+      <w:r>
+        <w:rPr>
+          <w:rFonts w:ascii="Arial" w:hAnsi="Arial" w:cs="Arial"/>
+          <w:sz w:val="24"/>
+          <w:szCs w:val="24"/>
+        </w:rPr>
+        <w:tab/>
+        <w:t>4a.2 - [OUT] Sistema retorna ao passo 3 do cenário principal.</w:t>
+      </w:r>
+    </w:p>
+    <w:p>
+      <w:pPr>
+        <w:rPr>
+          <w:rFonts w:ascii="Arial" w:hAnsi="Arial" w:cs="Arial"/>
+          <w:sz w:val="24"/>
+          <w:szCs w:val="24"/>
+        </w:rPr>
+      </w:pPr>
+      <w:r>
+        <w:rPr>
+          <w:rFonts w:ascii="Arial" w:hAnsi="Arial" w:cs="Arial"/>
+          <w:sz w:val="24"/>
+          <w:szCs w:val="24"/>
+        </w:rPr>
+        <w:tab/>
+        <w:t>4b - Campo preenchido de forma incorreta.</w:t>
+      </w:r>
+    </w:p>
+    <w:p>
+      <w:pPr>
+        <w:rPr>
+          <w:rFonts w:ascii="Arial" w:hAnsi="Arial" w:cs="Arial"/>
+          <w:sz w:val="24"/>
+          <w:szCs w:val="24"/>
+        </w:rPr>
+      </w:pPr>
+      <w:r>
+        <w:rPr>
+          <w:rFonts w:ascii="Arial" w:hAnsi="Arial" w:cs="Arial"/>
+          <w:sz w:val="24"/>
+          <w:szCs w:val="24"/>
+        </w:rPr>
+        <w:tab/>
+      </w:r>
+      <w:r>
+        <w:rPr>
+          <w:rFonts w:ascii="Arial" w:hAnsi="Arial" w:cs="Arial"/>
+          <w:sz w:val="24"/>
+          <w:szCs w:val="24"/>
+        </w:rPr>
+        <w:tab/>
+        <w:t>4b.1- [OUT] Sistema emite mensagem de erro, “Campo preenchido de forma incorreta”.</w:t>
+      </w:r>
+    </w:p>
+    <w:p>
+      <w:pPr>
+        <w:rPr>
+          <w:rFonts w:ascii="Arial" w:hAnsi="Arial" w:cs="Arial"/>
+          <w:sz w:val="24"/>
+          <w:szCs w:val="24"/>
+        </w:rPr>
+      </w:pPr>
+      <w:r>
+        <w:rPr>
+          <w:rFonts w:ascii="Arial" w:hAnsi="Arial" w:cs="Arial"/>
+          <w:sz w:val="24"/>
+          <w:szCs w:val="24"/>
+        </w:rPr>
+        <w:tab/>
+      </w:r>
+      <w:r>
+        <w:rPr>
+          <w:rFonts w:ascii="Arial" w:hAnsi="Arial" w:cs="Arial"/>
+          <w:sz w:val="24"/>
+          <w:szCs w:val="24"/>
+        </w:rPr>
+        <w:tab/>
+        <w:t>4b.2 - [OUT] Sistema retorna ao passo 3 do cenário principal.</w:t>
+      </w:r>
+    </w:p>
+    <w:p>
+      <w:pPr>
+        <w:rPr>
+          <w:rFonts w:ascii="Arial" w:hAnsi="Arial" w:cs="Arial"/>
+          <w:sz w:val="24"/>
+          <w:szCs w:val="24"/>
+        </w:rPr>
+      </w:pPr>
+      <w:r>
+        <w:rPr>
+          <w:rFonts w:ascii="Arial" w:hAnsi="Arial" w:cs="Arial"/>
+          <w:sz w:val="24"/>
+          <w:szCs w:val="24"/>
+        </w:rPr>
+        <w:tab/>
+        <w:t>4c – Campos “3.4 - Senha” e “3.6 - Confirmação de senha” divergentes.</w:t>
+      </w:r>
+    </w:p>
+    <w:p>
+      <w:pPr>
+        <w:rPr>
+          <w:rFonts w:ascii="Arial" w:hAnsi="Arial" w:cs="Arial"/>
+          <w:sz w:val="24"/>
+          <w:szCs w:val="24"/>
+        </w:rPr>
+      </w:pPr>
+      <w:r>
+        <w:rPr>
+          <w:rFonts w:ascii="Arial" w:hAnsi="Arial" w:cs="Arial"/>
+          <w:sz w:val="24"/>
+          <w:szCs w:val="24"/>
+        </w:rPr>
+        <w:tab/>
+      </w:r>
+      <w:r>
+        <w:rPr>
+          <w:rFonts w:ascii="Arial" w:hAnsi="Arial" w:cs="Arial"/>
+          <w:sz w:val="24"/>
+          <w:szCs w:val="24"/>
+        </w:rPr>
+        <w:tab/>
+        <w:t>4c.1 - [OUT] Sistema informa que os campos "Senha" e "Confirmação" não conferem.</w:t>
+      </w:r>
+    </w:p>
+    <w:p>
+      <w:pPr>
+        <w:rPr>
+          <w:rFonts w:ascii="Arial" w:hAnsi="Arial" w:cs="Arial"/>
+          <w:sz w:val="24"/>
+          <w:szCs w:val="24"/>
+        </w:rPr>
+      </w:pPr>
+      <w:r>
+        <w:rPr>
+          <w:rFonts w:ascii="Arial" w:hAnsi="Arial" w:cs="Arial"/>
+          <w:sz w:val="24"/>
+          <w:szCs w:val="24"/>
+        </w:rPr>
+        <w:tab/>
+      </w:r>
+      <w:r>
+        <w:rPr>
+          <w:rFonts w:ascii="Arial" w:hAnsi="Arial" w:cs="Arial"/>
+          <w:sz w:val="24"/>
+          <w:szCs w:val="24"/>
+        </w:rPr>
+        <w:tab/>
+        <w:t>4c.2 - [OUT] Sistema retorna ao passo 3.5 do cenário principal (exibe formulário com os dados).</w:t>
+      </w:r>
+    </w:p>
+    <w:p>
+      <w:pPr>
+        <w:rPr>
+          <w:rFonts w:ascii="Arial" w:hAnsi="Arial" w:cs="Arial"/>
+          <w:sz w:val="24"/>
+          <w:szCs w:val="24"/>
+        </w:rPr>
+      </w:pPr>
+      <w:r>
+        <w:rPr>
+          <w:rFonts w:ascii="Arial" w:hAnsi="Arial" w:cs="Arial"/>
+          <w:sz w:val="24"/>
+          <w:szCs w:val="24"/>
+        </w:rPr>
+        <w:tab/>
+        <w:t>4d - Dados chave em conflito com outros usuários.</w:t>
+      </w:r>
+    </w:p>
+    <w:p>
+      <w:pPr>
+        <w:rPr>
+          <w:rFonts w:ascii="Arial" w:hAnsi="Arial" w:cs="Arial"/>
+          <w:sz w:val="24"/>
+          <w:szCs w:val="24"/>
+        </w:rPr>
+      </w:pPr>
+      <w:r>
+        <w:rPr>
+          <w:rFonts w:ascii="Arial" w:hAnsi="Arial" w:cs="Arial"/>
+          <w:sz w:val="24"/>
+          <w:szCs w:val="24"/>
+        </w:rPr>
+        <w:tab/>
+      </w:r>
+      <w:r>
+        <w:rPr>
+          <w:rFonts w:ascii="Arial" w:hAnsi="Arial" w:cs="Arial"/>
+          <w:sz w:val="24"/>
+          <w:szCs w:val="24"/>
+        </w:rPr>
+        <w:tab/>
+        <w:t xml:space="preserve">4d.1 - [OUT] Sistema informa que os campos “3.2- </w:t>
+      </w:r>
+    </w:p>
+    <w:p>
+      <w:pPr>
+        <w:rPr>
+          <w:rFonts w:ascii="Arial" w:hAnsi="Arial" w:cs="Arial"/>
+          <w:sz w:val="24"/>
+          <w:szCs w:val="24"/>
+        </w:rPr>
+      </w:pPr>
+      <w:r>
+        <w:rPr>
+          <w:rFonts w:ascii="Arial" w:hAnsi="Arial" w:cs="Arial"/>
+          <w:sz w:val="24"/>
+          <w:szCs w:val="24"/>
+        </w:rPr>
+        <w:tab/>
+        <w:t xml:space="preserve"> </w:t>
+      </w:r>
+      <w:r>
+        <w:rPr>
+          <w:rFonts w:ascii="Arial" w:hAnsi="Arial" w:cs="Arial"/>
+          <w:sz w:val="24"/>
+          <w:szCs w:val="24"/>
+        </w:rPr>
+        <w:tab/>
+      </w:r>
+      <w:proofErr w:type="gramStart"/>
+      <w:r>
+        <w:rPr>
+          <w:rFonts w:ascii="Arial" w:hAnsi="Arial" w:cs="Arial"/>
+          <w:sz w:val="24"/>
+          <w:szCs w:val="24"/>
+        </w:rPr>
+        <w:t>e-mail</w:t>
+      </w:r>
+      <w:proofErr w:type="gramEnd"/>
+      <w:r>
+        <w:rPr>
+          <w:rFonts w:ascii="Arial" w:hAnsi="Arial" w:cs="Arial"/>
+          <w:sz w:val="24"/>
+          <w:szCs w:val="24"/>
+        </w:rPr>
+        <w:t xml:space="preserve"> já está cadastrado para outro usuário”.</w:t>
+      </w:r>
+    </w:p>
+    <w:p>
+      <w:pPr>
+        <w:rPr>
+          <w:rFonts w:ascii="Arial" w:hAnsi="Arial" w:cs="Arial"/>
+          <w:sz w:val="24"/>
+          <w:szCs w:val="24"/>
+        </w:rPr>
+      </w:pPr>
+      <w:r>
+        <w:rPr>
+          <w:rFonts w:ascii="Arial" w:hAnsi="Arial" w:cs="Arial"/>
+          <w:sz w:val="24"/>
+          <w:szCs w:val="24"/>
+        </w:rPr>
+        <w:tab/>
+      </w:r>
+      <w:r>
+        <w:rPr>
+          <w:rFonts w:ascii="Arial" w:hAnsi="Arial" w:cs="Arial"/>
+          <w:sz w:val="24"/>
+          <w:szCs w:val="24"/>
+        </w:rPr>
+        <w:tab/>
+        <w:t>4d.2 - [OUT] Sistema emite mensagem de erro, “Este e-mail já foi cadastrado”, e sistema retorna ao passo 3.2 do cenário pri</w:t>
       </w:r>
       <w:bookmarkStart w:id="0" w:name="_GoBack"/>
       <w:bookmarkEnd w:id="0"/>
@@ -368,8 +2025,17 @@
           <w:sz w:val="24"/>
           <w:szCs w:val="24"/>
         </w:rPr>
-        <w:t>erro e solicita reenvio de dados.</w:t>
-      </w:r>
+        <w:t>ncipal (exibe formulário).</w:t>
+      </w:r>
+    </w:p>
+    <w:p>
+      <w:pPr>
+        <w:rPr>
+          <w:rFonts w:ascii="Arial" w:hAnsi="Arial" w:cs="Arial"/>
+          <w:sz w:val="24"/>
+          <w:szCs w:val="24"/>
+        </w:rPr>
+      </w:pPr>
     </w:p>
     <w:sectPr>
       <w:pgSz w:w="11906" w:h="16838"/>

</xml_diff>